<commit_message>
Corrected wording of copying the module directory
</commit_message>
<xml_diff>
--- a/documentation/UserManual_de.docx
+++ b/documentation/UserManual_de.docx
@@ -339,10 +339,10 @@
       <w:bookmarkStart w:id="9" w:name="_Toc223771708"/>
       <w:bookmarkStart w:id="10" w:name="_Toc223935712"/>
       <w:bookmarkStart w:id="11" w:name="_Toc230412497"/>
-      <w:bookmarkStart w:id="12" w:name="_Toc158887473"/>
-      <w:bookmarkStart w:id="13" w:name="_Toc165112074"/>
-      <w:bookmarkStart w:id="14" w:name="_Toc185061114"/>
-      <w:bookmarkStart w:id="15" w:name="_Toc510784552"/>
+      <w:bookmarkStart w:id="12" w:name="_Toc510784552"/>
+      <w:bookmarkStart w:id="13" w:name="_Toc158887473"/>
+      <w:bookmarkStart w:id="14" w:name="_Toc165112074"/>
+      <w:bookmarkStart w:id="15" w:name="_Toc185061114"/>
       <w:r>
         <w:rPr>
           <w:lang w:val="de-DE"/>
@@ -357,7 +357,7 @@
       <w:bookmarkEnd w:id="9"/>
       <w:bookmarkEnd w:id="10"/>
       <w:bookmarkEnd w:id="11"/>
-      <w:bookmarkEnd w:id="15"/>
+      <w:bookmarkEnd w:id="12"/>
     </w:p>
     <w:p>
       <w:r>
@@ -434,9 +434,9 @@
         </w:rPr>
         <w:t>Impressum</w:t>
       </w:r>
-      <w:bookmarkEnd w:id="12"/>
       <w:bookmarkEnd w:id="13"/>
       <w:bookmarkEnd w:id="14"/>
+      <w:bookmarkEnd w:id="15"/>
       <w:bookmarkEnd w:id="16"/>
     </w:p>
     <w:p>
@@ -1933,8 +1933,6 @@
       <w:r>
         <w:t xml:space="preserve"> umgesetzt. Das bedeutet den Anspruch des Kunden darauf, dass personenbezogene Daten gelöscht werden müssen, wenn für deren Verwendung keine Berechtigung mehr vorliegt. Eine weitere Funktion erlaubt das Empfehlen von Artikeln. Dabei werden Empfehlungen in einem Formular erfasst und per E-Mail an Interessenten verschickt. Diese Funktion muss vom Shopbetreiber explizit zugelassen werden.</w:t>
       </w:r>
-      <w:bookmarkStart w:id="23" w:name="_GoBack"/>
-      <w:bookmarkEnd w:id="23"/>
     </w:p>
     <w:p/>
     <w:p>
@@ -2222,7 +2220,7 @@
           <w:lang w:val="de-DE"/>
         </w:rPr>
       </w:pPr>
-      <w:bookmarkStart w:id="24" w:name="_Toc510784556"/>
+      <w:bookmarkStart w:id="23" w:name="_Toc510784556"/>
       <w:r>
         <w:rPr>
           <w:lang w:val="de-DE"/>
@@ -2236,39 +2234,39 @@
         </w:rPr>
         <w:t>en</w:t>
       </w:r>
+      <w:bookmarkEnd w:id="23"/>
+    </w:p>
+    <w:p>
+      <w:r>
+        <w:t xml:space="preserve">Für das Modul GDPR Base sind keine speziellen Systemvoraussetzungen notwendig. Es gelten die des OXID eShop: </w:t>
+      </w:r>
+      <w:hyperlink r:id="rId18" w:history="1">
+        <w:r>
+          <w:rPr>
+            <w:rStyle w:val="BenutzereingabenundCodeZchn"/>
+          </w:rPr>
+          <w:t>https://docs.oxid-esales.com/eshop/de/5.3/installation/neu-installation/server-und-systemvoraussetzungen.html</w:t>
+        </w:r>
+      </w:hyperlink>
+      <w:r>
+        <w:t>.</w:t>
+      </w:r>
+    </w:p>
+    <w:p>
+      <w:pPr>
+        <w:pStyle w:val="berschrift1"/>
+        <w:rPr>
+          <w:lang w:val="de-DE"/>
+        </w:rPr>
+      </w:pPr>
+      <w:bookmarkStart w:id="24" w:name="_Toc510784557"/>
+      <w:r>
+        <w:rPr>
+          <w:lang w:val="de-DE"/>
+        </w:rPr>
+        <w:t>Installation</w:t>
+      </w:r>
       <w:bookmarkEnd w:id="24"/>
-    </w:p>
-    <w:p>
-      <w:r>
-        <w:t xml:space="preserve">Für das Modul GDPR Base sind keine speziellen Systemvoraussetzungen notwendig. Es gelten die des OXID eShop: </w:t>
-      </w:r>
-      <w:hyperlink r:id="rId18" w:history="1">
-        <w:r>
-          <w:rPr>
-            <w:rStyle w:val="BenutzereingabenundCodeZchn"/>
-          </w:rPr>
-          <w:t>https://docs.oxid-esales.com/eshop/de/5.3/installation/neu-installation/server-und-systemvoraussetzungen.html</w:t>
-        </w:r>
-      </w:hyperlink>
-      <w:r>
-        <w:t>.</w:t>
-      </w:r>
-    </w:p>
-    <w:p>
-      <w:pPr>
-        <w:pStyle w:val="berschrift1"/>
-        <w:rPr>
-          <w:lang w:val="de-DE"/>
-        </w:rPr>
-      </w:pPr>
-      <w:bookmarkStart w:id="25" w:name="_Toc510784557"/>
-      <w:r>
-        <w:rPr>
-          <w:lang w:val="de-DE"/>
-        </w:rPr>
-        <w:t>Installation</w:t>
-      </w:r>
-      <w:bookmarkEnd w:id="25"/>
     </w:p>
     <w:p>
       <w:r>
@@ -2283,7 +2281,7 @@
           <w:lang w:val="de-DE"/>
         </w:rPr>
       </w:pPr>
-      <w:bookmarkStart w:id="26" w:name="_Toc510784558"/>
+      <w:bookmarkStart w:id="25" w:name="_Toc510784558"/>
       <w:r>
         <w:rPr>
           <w:lang w:val="de-DE"/>
@@ -2296,109 +2294,117 @@
         </w:rPr>
         <w:t>herunterladen</w:t>
       </w:r>
+      <w:bookmarkEnd w:id="25"/>
+    </w:p>
+    <w:p>
+      <w:r>
+        <w:t xml:space="preserve">Laden Sie sich das Modul aus dem </w:t>
+      </w:r>
+      <w:proofErr w:type="spellStart"/>
+      <w:r>
+        <w:t>GitHub</w:t>
+      </w:r>
+      <w:proofErr w:type="spellEnd"/>
+      <w:r>
+        <w:t xml:space="preserve">-Repository </w:t>
+      </w:r>
+      <w:r>
+        <w:rPr>
+          <w:rStyle w:val="BenutzereingabenundCodeZchn"/>
+        </w:rPr>
+        <w:t>https://github.com/OXID-eSales/gdpr-base-module/tree/v1.0.0</w:t>
+      </w:r>
+      <w:r>
+        <w:t xml:space="preserve"> </w:t>
+      </w:r>
+      <w:r>
+        <w:t>herunter</w:t>
+      </w:r>
+      <w:r>
+        <w:t xml:space="preserve">. </w:t>
+      </w:r>
+      <w:r>
+        <w:t xml:space="preserve">Kopieren </w:t>
+      </w:r>
+      <w:r>
+        <w:t xml:space="preserve">Sie </w:t>
+      </w:r>
+      <w:r>
+        <w:t xml:space="preserve">den Inhalt des Ordners </w:t>
+      </w:r>
+      <w:r>
+        <w:rPr>
+          <w:rStyle w:val="DateinamenundPfadeZchn"/>
+        </w:rPr>
+        <w:t>/</w:t>
+      </w:r>
+      <w:proofErr w:type="spellStart"/>
+      <w:r>
+        <w:rPr>
+          <w:rStyle w:val="DateinamenundPfadeZchn"/>
+        </w:rPr>
+        <w:t>source</w:t>
+      </w:r>
+      <w:proofErr w:type="spellEnd"/>
+      <w:r>
+        <w:rPr>
+          <w:rStyle w:val="DateinamenundPfadeZchn"/>
+        </w:rPr>
+        <w:t>/</w:t>
+      </w:r>
+      <w:proofErr w:type="spellStart"/>
+      <w:r>
+        <w:rPr>
+          <w:rStyle w:val="DateinamenundPfadeZchn"/>
+        </w:rPr>
+        <w:t>modules</w:t>
+      </w:r>
+      <w:proofErr w:type="spellEnd"/>
+      <w:r>
+        <w:rPr>
+          <w:rStyle w:val="DateinamenundPfadeZchn"/>
+        </w:rPr>
+        <w:t>/</w:t>
+      </w:r>
+      <w:proofErr w:type="spellStart"/>
+      <w:r>
+        <w:rPr>
+          <w:rStyle w:val="DateinamenundPfadeZchn"/>
+        </w:rPr>
+        <w:t>oe</w:t>
+      </w:r>
+      <w:proofErr w:type="spellEnd"/>
+      <w:r>
+        <w:rPr>
+          <w:rStyle w:val="DateinamenundPfadeZchn"/>
+        </w:rPr>
+        <w:t>/</w:t>
+      </w:r>
+      <w:r>
+        <w:t xml:space="preserve"> </w:t>
+      </w:r>
+      <w:r>
+        <w:t>aus der gepackten .</w:t>
+      </w:r>
+      <w:proofErr w:type="spellStart"/>
+      <w:r>
+        <w:t>zip</w:t>
+      </w:r>
+      <w:proofErr w:type="spellEnd"/>
+      <w:r>
+        <w:t xml:space="preserve">-Datei </w:t>
+      </w:r>
+      <w:r>
+        <w:t xml:space="preserve">in das </w:t>
+      </w:r>
+      <w:r>
+        <w:t>gleichnamige V</w:t>
+      </w:r>
+      <w:r>
+        <w:t>erzeichnis Ihres Shops.</w:t>
+      </w:r>
+      <w:bookmarkStart w:id="26" w:name="_GoBack"/>
       <w:bookmarkEnd w:id="26"/>
-    </w:p>
-    <w:p>
-      <w:r>
-        <w:t xml:space="preserve">Laden Sie sich das Modul aus dem </w:t>
-      </w:r>
-      <w:proofErr w:type="spellStart"/>
-      <w:r>
-        <w:t>GitHub</w:t>
-      </w:r>
-      <w:proofErr w:type="spellEnd"/>
-      <w:r>
-        <w:t xml:space="preserve">-Repository </w:t>
-      </w:r>
-      <w:r>
-        <w:rPr>
-          <w:rStyle w:val="BenutzereingabenundCodeZchn"/>
-        </w:rPr>
-        <w:t>https://github.com/OXID-eSales/gdpr-base-module/tree/v1.0.0</w:t>
-      </w:r>
-      <w:r>
-        <w:t xml:space="preserve"> </w:t>
-      </w:r>
-      <w:r>
-        <w:t>herunter</w:t>
-      </w:r>
-      <w:r>
-        <w:t xml:space="preserve">. </w:t>
-      </w:r>
-      <w:r>
-        <w:t xml:space="preserve">Kopieren </w:t>
-      </w:r>
-      <w:r>
-        <w:t xml:space="preserve">Sie </w:t>
-      </w:r>
-      <w:r>
-        <w:t xml:space="preserve">den Inhalt des Ordners </w:t>
-      </w:r>
-      <w:r>
-        <w:rPr>
-          <w:rStyle w:val="DateinamenundPfadeZchn"/>
-        </w:rPr>
-        <w:t>/</w:t>
-      </w:r>
-      <w:proofErr w:type="spellStart"/>
-      <w:r>
-        <w:rPr>
-          <w:rStyle w:val="DateinamenundPfadeZchn"/>
-        </w:rPr>
-        <w:t>source</w:t>
-      </w:r>
-      <w:proofErr w:type="spellEnd"/>
-      <w:r>
-        <w:rPr>
-          <w:rStyle w:val="DateinamenundPfadeZchn"/>
-        </w:rPr>
-        <w:t>/</w:t>
-      </w:r>
-      <w:proofErr w:type="spellStart"/>
-      <w:r>
-        <w:rPr>
-          <w:rStyle w:val="DateinamenundPfadeZchn"/>
-        </w:rPr>
-        <w:t>modules</w:t>
-      </w:r>
-      <w:proofErr w:type="spellEnd"/>
-      <w:r>
-        <w:rPr>
-          <w:rStyle w:val="DateinamenundPfadeZchn"/>
-        </w:rPr>
-        <w:t>/</w:t>
-      </w:r>
-      <w:proofErr w:type="spellStart"/>
-      <w:r>
-        <w:rPr>
-          <w:rStyle w:val="DateinamenundPfadeZchn"/>
-        </w:rPr>
-        <w:t>oe</w:t>
-      </w:r>
-      <w:proofErr w:type="spellEnd"/>
-      <w:r>
-        <w:rPr>
-          <w:rStyle w:val="DateinamenundPfadeZchn"/>
-        </w:rPr>
-        <w:t>/</w:t>
-      </w:r>
-      <w:r>
-        <w:t xml:space="preserve"> </w:t>
-      </w:r>
-      <w:r>
-        <w:t>aus der gepackten .</w:t>
-      </w:r>
-      <w:proofErr w:type="spellStart"/>
-      <w:r>
-        <w:t>zip</w:t>
-      </w:r>
-      <w:proofErr w:type="spellEnd"/>
-      <w:r>
-        <w:t xml:space="preserve">-Datei </w:t>
-      </w:r>
-      <w:r>
-        <w:t>in das Hauptverzeichnis Ihres Shops.</w:t>
-      </w:r>
     </w:p>
     <w:p>
       <w:pPr>
@@ -2421,8 +2427,8 @@
       <w:bookmarkStart w:id="37" w:name="_Toc368047572"/>
       <w:bookmarkStart w:id="38" w:name="_Toc368048483"/>
       <w:bookmarkStart w:id="39" w:name="_Toc368386939"/>
-      <w:bookmarkStart w:id="40" w:name="_Ref196626940"/>
-      <w:bookmarkStart w:id="41" w:name="_Toc510784559"/>
+      <w:bookmarkStart w:id="40" w:name="_Toc510784559"/>
+      <w:bookmarkStart w:id="41" w:name="_Ref196626940"/>
       <w:bookmarkEnd w:id="27"/>
       <w:bookmarkEnd w:id="28"/>
       <w:bookmarkEnd w:id="29"/>
@@ -2454,7 +2460,7 @@
         </w:rPr>
         <w:t>en</w:t>
       </w:r>
-      <w:bookmarkEnd w:id="41"/>
+      <w:bookmarkEnd w:id="40"/>
     </w:p>
     <w:p>
       <w:r>
@@ -2569,7 +2575,7 @@
         </w:rPr>
       </w:pPr>
       <w:bookmarkStart w:id="43" w:name="_Toc510784561"/>
-      <w:bookmarkEnd w:id="40"/>
+      <w:bookmarkEnd w:id="41"/>
       <w:r>
         <w:rPr>
           <w:lang w:val="de-DE"/>
@@ -2965,10 +2971,7 @@
     <w:p/>
     <w:p>
       <w:r>
-        <w:t>Auch d</w:t>
-      </w:r>
-      <w:r>
-        <w:t xml:space="preserve">as Löschen von Artikelbewertungen lässt sich hier aktivieren oder deaktivieren. Ist das Kontrollkästchen angehakt, wird im Shop (Frontend) unter </w:t>
+        <w:t xml:space="preserve">Auch das Löschen von Artikelbewertungen lässt sich hier aktivieren oder deaktivieren. Ist das Kontrollkästchen angehakt, wird im Shop (Frontend) unter </w:t>
       </w:r>
       <w:r>
         <w:rPr>
@@ -4944,7 +4947,7 @@
                             <w:rPr>
                               <w:noProof/>
                             </w:rPr>
-                            <w:t>5</w:t>
+                            <w:t>6</w:t>
                           </w:r>
                           <w:r>
                             <w:rPr>
@@ -4988,7 +4991,11 @@
         </mc:Choice>
         <mc:Fallback>
           <w:pict>
-            <v:shape w14:anchorId="102253F1" id="Text Box 21" o:spid="_x0000_s1034" type="#_x0000_t202" style="position:absolute;left:0;text-align:left;margin-left:435.75pt;margin-top:-30.4pt;width:29.2pt;height:33.5pt;z-index:251658752;visibility:visible;mso-wrap-style:none;mso-width-percent:0;mso-height-percent:0;mso-wrap-distance-left:9pt;mso-wrap-distance-top:0;mso-wrap-distance-right:9pt;mso-wrap-distance-bottom:0;mso-position-horizontal:absolute;mso-position-horizontal-relative:text;mso-position-vertical:absolute;mso-position-vertical-relative:text;mso-width-percent:0;mso-height-percent:0;mso-width-relative:page;mso-height-relative:page;v-text-anchor:top" o:gfxdata="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" filled="f" stroked="f">
+            <v:shapetype w14:anchorId="102253F1" id="_x0000_t202" coordsize="21600,21600" o:spt="202" path="m,l,21600r21600,l21600,xe">
+              <v:stroke joinstyle="miter"/>
+              <v:path gradientshapeok="t" o:connecttype="rect"/>
+            </v:shapetype>
+            <v:shape id="Text Box 21" o:spid="_x0000_s1034" type="#_x0000_t202" style="position:absolute;left:0;text-align:left;margin-left:435.75pt;margin-top:-30.4pt;width:29.2pt;height:33.5pt;z-index:251658752;visibility:visible;mso-wrap-style:none;mso-width-percent:0;mso-height-percent:0;mso-wrap-distance-left:9pt;mso-wrap-distance-top:0;mso-wrap-distance-right:9pt;mso-wrap-distance-bottom:0;mso-position-horizontal:absolute;mso-position-horizontal-relative:text;mso-position-vertical:absolute;mso-position-vertical-relative:text;mso-width-percent:0;mso-height-percent:0;mso-width-relative:page;mso-height-relative:page;v-text-anchor:top" o:gfxdata="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" filled="f" stroked="f">
               <v:textbox>
                 <w:txbxContent>
                   <w:p>
@@ -5008,7 +5015,7 @@
                       <w:rPr>
                         <w:noProof/>
                       </w:rPr>
-                      <w:t>5</w:t>
+                      <w:t>6</w:t>
                     </w:r>
                     <w:r>
                       <w:rPr>
@@ -8331,7 +8338,7 @@
 </file>
 
 <file path=customXml/itemProps1.xml><?xml version="1.0" encoding="utf-8"?>
-<ds:datastoreItem xmlns:ds="http://schemas.openxmlformats.org/officeDocument/2006/customXml" ds:itemID="{0CED675B-A089-45DE-AB31-90AEEFA67E75}">
+<ds:datastoreItem xmlns:ds="http://schemas.openxmlformats.org/officeDocument/2006/customXml" ds:itemID="{D8A485C7-8047-4318-8CA9-5EC4FF260CA7}">
   <ds:schemaRefs>
     <ds:schemaRef ds:uri="http://schemas.openxmlformats.org/officeDocument/2006/bibliography"/>
   </ds:schemaRefs>

</xml_diff>

<commit_message>
Corrected wording of copying the module directory (2)
</commit_message>
<xml_diff>
--- a/documentation/UserManual_de.docx
+++ b/documentation/UserManual_de.docx
@@ -2330,7 +2330,13 @@
         <w:t xml:space="preserve">Sie </w:t>
       </w:r>
       <w:r>
-        <w:t xml:space="preserve">den Inhalt des Ordners </w:t>
+        <w:t xml:space="preserve">den </w:t>
+      </w:r>
+      <w:r>
+        <w:t>Ordner</w:t>
+      </w:r>
+      <w:r>
+        <w:t xml:space="preserve"> </w:t>
       </w:r>
       <w:r>
         <w:rPr>
@@ -2380,6 +2386,26 @@
         </w:rPr>
         <w:t>/</w:t>
       </w:r>
+      <w:proofErr w:type="spellStart"/>
+      <w:r>
+        <w:rPr>
+          <w:rStyle w:val="DateinamenundPfadeZchn"/>
+        </w:rPr>
+        <w:t>oe</w:t>
+      </w:r>
+      <w:r>
+        <w:rPr>
+          <w:rStyle w:val="DateinamenundPfadeZchn"/>
+        </w:rPr>
+        <w:t>gdpr</w:t>
+      </w:r>
+      <w:r>
+        <w:rPr>
+          <w:rStyle w:val="DateinamenundPfadeZchn"/>
+        </w:rPr>
+        <w:t>base</w:t>
+      </w:r>
+      <w:proofErr w:type="spellEnd"/>
       <w:r>
         <w:t xml:space="preserve"> </w:t>
       </w:r>
@@ -2398,13 +2424,42 @@
         <w:t xml:space="preserve">in das </w:t>
       </w:r>
       <w:r>
-        <w:t>gleichnamige V</w:t>
-      </w:r>
-      <w:r>
-        <w:t>erzeichnis Ihres Shops.</w:t>
-      </w:r>
-      <w:bookmarkStart w:id="26" w:name="_GoBack"/>
-      <w:bookmarkEnd w:id="26"/>
+        <w:t>Verzeichnis</w:t>
+      </w:r>
+      <w:r>
+        <w:t xml:space="preserve"> </w:t>
+      </w:r>
+      <w:r>
+        <w:rPr>
+          <w:rStyle w:val="DateinamenundPfadeZchn"/>
+        </w:rPr>
+        <w:t>/</w:t>
+      </w:r>
+      <w:proofErr w:type="spellStart"/>
+      <w:r>
+        <w:rPr>
+          <w:rStyle w:val="DateinamenundPfadeZchn"/>
+        </w:rPr>
+        <w:t>modules</w:t>
+      </w:r>
+      <w:proofErr w:type="spellEnd"/>
+      <w:r>
+        <w:rPr>
+          <w:rStyle w:val="DateinamenundPfadeZchn"/>
+        </w:rPr>
+        <w:t>/</w:t>
+      </w:r>
+      <w:proofErr w:type="spellStart"/>
+      <w:r>
+        <w:rPr>
+          <w:rStyle w:val="DateinamenundPfadeZchn"/>
+        </w:rPr>
+        <w:t>oe</w:t>
+      </w:r>
+      <w:proofErr w:type="spellEnd"/>
+      <w:r>
+        <w:t xml:space="preserve"> Ihres Shops.</w:t>
+      </w:r>
     </w:p>
     <w:p>
       <w:pPr>
@@ -2414,21 +2469,22 @@
           <w:lang w:val="de-DE"/>
         </w:rPr>
       </w:pPr>
-      <w:bookmarkStart w:id="27" w:name="_Toc337651802"/>
-      <w:bookmarkStart w:id="28" w:name="_Toc349642080"/>
-      <w:bookmarkStart w:id="29" w:name="_Toc349643159"/>
-      <w:bookmarkStart w:id="30" w:name="_Toc354657457"/>
-      <w:bookmarkStart w:id="31" w:name="_Toc355611719"/>
-      <w:bookmarkStart w:id="32" w:name="_Toc363138684"/>
-      <w:bookmarkStart w:id="33" w:name="_Toc363138704"/>
-      <w:bookmarkStart w:id="34" w:name="_Toc367197250"/>
-      <w:bookmarkStart w:id="35" w:name="_Toc367275686"/>
-      <w:bookmarkStart w:id="36" w:name="_Toc368046718"/>
-      <w:bookmarkStart w:id="37" w:name="_Toc368047572"/>
-      <w:bookmarkStart w:id="38" w:name="_Toc368048483"/>
-      <w:bookmarkStart w:id="39" w:name="_Toc368386939"/>
-      <w:bookmarkStart w:id="40" w:name="_Toc510784559"/>
-      <w:bookmarkStart w:id="41" w:name="_Ref196626940"/>
+      <w:bookmarkStart w:id="26" w:name="_Toc337651802"/>
+      <w:bookmarkStart w:id="27" w:name="_Toc349642080"/>
+      <w:bookmarkStart w:id="28" w:name="_Toc349643159"/>
+      <w:bookmarkStart w:id="29" w:name="_Toc354657457"/>
+      <w:bookmarkStart w:id="30" w:name="_Toc355611719"/>
+      <w:bookmarkStart w:id="31" w:name="_Toc363138684"/>
+      <w:bookmarkStart w:id="32" w:name="_Toc363138704"/>
+      <w:bookmarkStart w:id="33" w:name="_Toc367197250"/>
+      <w:bookmarkStart w:id="34" w:name="_Toc367275686"/>
+      <w:bookmarkStart w:id="35" w:name="_Toc368046718"/>
+      <w:bookmarkStart w:id="36" w:name="_Toc368047572"/>
+      <w:bookmarkStart w:id="37" w:name="_Toc368048483"/>
+      <w:bookmarkStart w:id="38" w:name="_Toc368386939"/>
+      <w:bookmarkStart w:id="39" w:name="_Toc510784559"/>
+      <w:bookmarkStart w:id="40" w:name="_Ref196626940"/>
+      <w:bookmarkEnd w:id="26"/>
       <w:bookmarkEnd w:id="27"/>
       <w:bookmarkEnd w:id="28"/>
       <w:bookmarkEnd w:id="29"/>
@@ -2441,26 +2497,25 @@
       <w:bookmarkEnd w:id="36"/>
       <w:bookmarkEnd w:id="37"/>
       <w:bookmarkEnd w:id="38"/>
+      <w:r>
+        <w:rPr>
+          <w:lang w:val="de-DE"/>
+        </w:rPr>
+        <w:t>Modul a</w:t>
+      </w:r>
+      <w:r>
+        <w:rPr>
+          <w:lang w:val="de-DE"/>
+        </w:rPr>
+        <w:t>ktivier</w:t>
+      </w:r>
+      <w:r>
+        <w:rPr>
+          <w:lang w:val="de-DE"/>
+        </w:rPr>
+        <w:t>en</w:t>
+      </w:r>
       <w:bookmarkEnd w:id="39"/>
-      <w:r>
-        <w:rPr>
-          <w:lang w:val="de-DE"/>
-        </w:rPr>
-        <w:t>Modul a</w:t>
-      </w:r>
-      <w:r>
-        <w:rPr>
-          <w:lang w:val="de-DE"/>
-        </w:rPr>
-        <w:t>ktivier</w:t>
-      </w:r>
-      <w:r>
-        <w:rPr>
-          <w:lang w:val="de-DE"/>
-        </w:rPr>
-        <w:t>en</w:t>
-      </w:r>
-      <w:bookmarkEnd w:id="40"/>
     </w:p>
     <w:p>
       <w:r>
@@ -2499,6 +2554,8 @@
       <w:r>
         <w:t>.</w:t>
       </w:r>
+      <w:bookmarkStart w:id="41" w:name="_GoBack"/>
+      <w:bookmarkEnd w:id="41"/>
     </w:p>
     <w:p>
       <w:pPr>
@@ -2575,7 +2632,7 @@
         </w:rPr>
       </w:pPr>
       <w:bookmarkStart w:id="43" w:name="_Toc510784561"/>
-      <w:bookmarkEnd w:id="41"/>
+      <w:bookmarkEnd w:id="40"/>
       <w:r>
         <w:rPr>
           <w:lang w:val="de-DE"/>
@@ -4958,14 +5015,27 @@
                           <w:r>
                             <w:t>/</w:t>
                           </w:r>
-                          <w:fldSimple w:instr=" NUMPAGES  ">
-                            <w:r>
-                              <w:rPr>
-                                <w:noProof/>
-                              </w:rPr>
-                              <w:t>11</w:t>
-                            </w:r>
-                          </w:fldSimple>
+                          <w:r>
+                            <w:fldChar w:fldCharType="begin"/>
+                          </w:r>
+                          <w:r>
+                            <w:instrText xml:space="preserve"> NUMPAGES  </w:instrText>
+                          </w:r>
+                          <w:r>
+                            <w:fldChar w:fldCharType="separate"/>
+                          </w:r>
+                          <w:r>
+                            <w:rPr>
+                              <w:noProof/>
+                            </w:rPr>
+                            <w:t>11</w:t>
+                          </w:r>
+                          <w:r>
+                            <w:rPr>
+                              <w:noProof/>
+                            </w:rPr>
+                            <w:fldChar w:fldCharType="end"/>
+                          </w:r>
                         </w:p>
                         <w:p>
                           <w:pPr>
@@ -5026,14 +5096,27 @@
                     <w:r>
                       <w:t>/</w:t>
                     </w:r>
-                    <w:fldSimple w:instr=" NUMPAGES  ">
-                      <w:r>
-                        <w:rPr>
-                          <w:noProof/>
-                        </w:rPr>
-                        <w:t>11</w:t>
-                      </w:r>
-                    </w:fldSimple>
+                    <w:r>
+                      <w:fldChar w:fldCharType="begin"/>
+                    </w:r>
+                    <w:r>
+                      <w:instrText xml:space="preserve"> NUMPAGES  </w:instrText>
+                    </w:r>
+                    <w:r>
+                      <w:fldChar w:fldCharType="separate"/>
+                    </w:r>
+                    <w:r>
+                      <w:rPr>
+                        <w:noProof/>
+                      </w:rPr>
+                      <w:t>11</w:t>
+                    </w:r>
+                    <w:r>
+                      <w:rPr>
+                        <w:noProof/>
+                      </w:rPr>
+                      <w:fldChar w:fldCharType="end"/>
+                    </w:r>
                   </w:p>
                   <w:p>
                     <w:pPr>
@@ -8338,7 +8421,7 @@
 </file>
 
 <file path=customXml/itemProps1.xml><?xml version="1.0" encoding="utf-8"?>
-<ds:datastoreItem xmlns:ds="http://schemas.openxmlformats.org/officeDocument/2006/customXml" ds:itemID="{D8A485C7-8047-4318-8CA9-5EC4FF260CA7}">
+<ds:datastoreItem xmlns:ds="http://schemas.openxmlformats.org/officeDocument/2006/customXml" ds:itemID="{F4747B94-E84C-4FB9-A76F-108FC653463E}">
   <ds:schemaRefs>
     <ds:schemaRef ds:uri="http://schemas.openxmlformats.org/officeDocument/2006/bibliography"/>
   </ds:schemaRefs>

</xml_diff>